<commit_message>
Revisado. Parte del modulo D completa
</commit_message>
<xml_diff>
--- a/Documentos/Modelo de Negocio.docx
+++ b/Documentos/Modelo de Negocio.docx
@@ -1,6 +1,6 @@
 
 <file path=word/document.xml><?xml version="1.0" encoding="utf-8"?>
-<w:document xmlns:ve="http://schemas.openxmlformats.org/markup-compatibility/2006" xmlns:o="urn:schemas-microsoft-com:office:office" xmlns:r="http://schemas.openxmlformats.org/officeDocument/2006/relationships" xmlns:m="http://schemas.openxmlformats.org/officeDocument/2006/math" xmlns:v="urn:schemas-microsoft-com:vml" xmlns:wp="http://schemas.openxmlformats.org/drawingml/2006/wordprocessingDrawing" xmlns:w10="urn:schemas-microsoft-com:office:word" xmlns:w="http://schemas.openxmlformats.org/wordprocessingml/2006/main" xmlns:wne="http://schemas.microsoft.com/office/word/2006/wordml">
+<w:document xmlns:wpc="http://schemas.microsoft.com/office/word/2010/wordprocessingCanvas" xmlns:mc="http://schemas.openxmlformats.org/markup-compatibility/2006" xmlns:o="urn:schemas-microsoft-com:office:office" xmlns:r="http://schemas.openxmlformats.org/officeDocument/2006/relationships" xmlns:m="http://schemas.openxmlformats.org/officeDocument/2006/math" xmlns:v="urn:schemas-microsoft-com:vml" xmlns:wp14="http://schemas.microsoft.com/office/word/2010/wordprocessingDrawing" xmlns:wp="http://schemas.openxmlformats.org/drawingml/2006/wordprocessingDrawing" xmlns:w10="urn:schemas-microsoft-com:office:word" xmlns:w="http://schemas.openxmlformats.org/wordprocessingml/2006/main" xmlns:w14="http://schemas.microsoft.com/office/word/2010/wordml" xmlns:wpg="http://schemas.microsoft.com/office/word/2010/wordprocessingGroup" xmlns:wpi="http://schemas.microsoft.com/office/word/2010/wordprocessingInk" xmlns:wne="http://schemas.microsoft.com/office/word/2006/wordml" xmlns:wps="http://schemas.microsoft.com/office/word/2010/wordprocessingShape" mc:Ignorable="w14 wp14">
   <w:body>
     <w:p>
       <w:pPr>
@@ -103,7 +103,7 @@
                     </pic:cNvPicPr>
                   </pic:nvPicPr>
                   <pic:blipFill>
-                    <a:blip r:embed="rId8" cstate="print"/>
+                    <a:blip r:embed="rId9" cstate="print"/>
                     <a:srcRect/>
                     <a:stretch>
                       <a:fillRect/>
@@ -171,15 +171,29 @@
         </w:rPr>
         <w:t xml:space="preserve">Versión </w:t>
       </w:r>
-      <w:fldSimple w:instr=" KEYWORDS \* UPPER \* MERGEFORMAT ">
-        <w:r>
-          <w:rPr>
-            <w:b/>
-            <w:sz w:val="28"/>
-          </w:rPr>
-          <w:t>1.0</w:t>
-        </w:r>
-      </w:fldSimple>
+      <w:r>
+        <w:fldChar w:fldCharType="begin"/>
+      </w:r>
+      <w:r>
+        <w:instrText xml:space="preserve"> KEYWORDS \* UPPER \* MERGEFORMAT </w:instrText>
+      </w:r>
+      <w:r>
+        <w:fldChar w:fldCharType="separate"/>
+      </w:r>
+      <w:r>
+        <w:rPr>
+          <w:b/>
+          <w:sz w:val="28"/>
+        </w:rPr>
+        <w:t>1.0</w:t>
+      </w:r>
+      <w:r>
+        <w:rPr>
+          <w:b/>
+          <w:sz w:val="28"/>
+        </w:rPr>
+        <w:fldChar w:fldCharType="end"/>
+      </w:r>
     </w:p>
     <w:p/>
     <w:p/>
@@ -248,26 +262,50 @@
           <w:sz w:val="22"/>
           <w:lang w:val="pt-BR"/>
         </w:rPr>
-        <w:t xml:space="preserve">ELABORADO POR:  </w:t>
-      </w:r>
+        <w:t>ELABORADO POR:</w:t>
+      </w:r>
+      <w:proofErr w:type="gramStart"/>
       <w:r>
         <w:rPr>
           <w:b/>
           <w:sz w:val="22"/>
           <w:lang w:val="pt-BR"/>
         </w:rPr>
+        <w:t xml:space="preserve">  </w:t>
+      </w:r>
+      <w:proofErr w:type="gramEnd"/>
+      <w:r>
+        <w:rPr>
+          <w:b/>
+          <w:sz w:val="22"/>
+          <w:lang w:val="pt-BR"/>
+        </w:rPr>
         <w:tab/>
       </w:r>
       <w:r>
         <w:rPr>
           <w:lang w:val="pt-BR"/>
         </w:rPr>
-        <w:t xml:space="preserve">Diana Lepage Hoces    </w:t>
-      </w:r>
+        <w:t xml:space="preserve">Diana Lepage </w:t>
+      </w:r>
+      <w:proofErr w:type="spellStart"/>
       <w:r>
         <w:rPr>
           <w:lang w:val="pt-BR"/>
         </w:rPr>
+        <w:t>Hoces</w:t>
+      </w:r>
+      <w:proofErr w:type="spellEnd"/>
+      <w:r>
+        <w:rPr>
+          <w:lang w:val="pt-BR"/>
+        </w:rPr>
+        <w:t xml:space="preserve">    </w:t>
+      </w:r>
+      <w:r>
+        <w:rPr>
+          <w:lang w:val="pt-BR"/>
+        </w:rPr>
         <w:tab/>
       </w:r>
       <w:r>
@@ -294,12 +332,42 @@
         <w:rPr>
           <w:lang w:val="pt-BR"/>
         </w:rPr>
-        <w:t xml:space="preserve">Pedro Curich Gonzales  </w:t>
-      </w:r>
+        <w:t xml:space="preserve">Pedro </w:t>
+      </w:r>
+      <w:proofErr w:type="spellStart"/>
       <w:r>
         <w:rPr>
           <w:lang w:val="pt-BR"/>
         </w:rPr>
+        <w:t>Curich</w:t>
+      </w:r>
+      <w:proofErr w:type="spellEnd"/>
+      <w:r>
+        <w:rPr>
+          <w:lang w:val="pt-BR"/>
+        </w:rPr>
+        <w:t xml:space="preserve"> </w:t>
+      </w:r>
+      <w:proofErr w:type="spellStart"/>
+      <w:r>
+        <w:rPr>
+          <w:lang w:val="pt-BR"/>
+        </w:rPr>
+        <w:t>Gonzales</w:t>
+      </w:r>
+      <w:proofErr w:type="spellEnd"/>
+      <w:proofErr w:type="gramStart"/>
+      <w:r>
+        <w:rPr>
+          <w:lang w:val="pt-BR"/>
+        </w:rPr>
+        <w:t xml:space="preserve">  </w:t>
+      </w:r>
+      <w:proofErr w:type="gramEnd"/>
+      <w:r>
+        <w:rPr>
+          <w:lang w:val="pt-BR"/>
+        </w:rPr>
         <w:tab/>
       </w:r>
       <w:r>
@@ -346,12 +414,28 @@
         <w:rPr>
           <w:lang w:val="pt-BR"/>
         </w:rPr>
-        <w:t xml:space="preserve">Walter Erquínigo Pezo  </w:t>
-      </w:r>
+        <w:t xml:space="preserve">Walter Erquínigo </w:t>
+      </w:r>
+      <w:proofErr w:type="spellStart"/>
       <w:r>
         <w:rPr>
           <w:lang w:val="pt-BR"/>
         </w:rPr>
+        <w:t>Pezo</w:t>
+      </w:r>
+      <w:proofErr w:type="spellEnd"/>
+      <w:proofErr w:type="gramStart"/>
+      <w:r>
+        <w:rPr>
+          <w:lang w:val="pt-BR"/>
+        </w:rPr>
+        <w:t xml:space="preserve">  </w:t>
+      </w:r>
+      <w:proofErr w:type="gramEnd"/>
+      <w:r>
+        <w:rPr>
+          <w:lang w:val="pt-BR"/>
+        </w:rPr>
         <w:tab/>
       </w:r>
       <w:r>
@@ -378,12 +462,26 @@
         <w:rPr>
           <w:lang w:val="pt-BR"/>
         </w:rPr>
-        <w:t xml:space="preserve">André Quispesaravia Ildefonso </w:t>
-      </w:r>
+        <w:t xml:space="preserve">André </w:t>
+      </w:r>
+      <w:proofErr w:type="spellStart"/>
       <w:r>
         <w:rPr>
           <w:lang w:val="pt-BR"/>
         </w:rPr>
+        <w:t>Quispesaravia</w:t>
+      </w:r>
+      <w:proofErr w:type="spellEnd"/>
+      <w:r>
+        <w:rPr>
+          <w:lang w:val="pt-BR"/>
+        </w:rPr>
+        <w:t xml:space="preserve"> Ildefonso </w:t>
+      </w:r>
+      <w:r>
+        <w:rPr>
+          <w:lang w:val="pt-BR"/>
+        </w:rPr>
         <w:tab/>
       </w:r>
       <w:r>
@@ -427,7 +525,23 @@
         </w:rPr>
       </w:pPr>
       <w:r>
-        <w:t xml:space="preserve">Christian Mendez Anchante  </w:t>
+        <w:t xml:space="preserve">Christian </w:t>
+      </w:r>
+      <w:proofErr w:type="spellStart"/>
+      <w:r>
+        <w:t>Mendez</w:t>
+      </w:r>
+      <w:proofErr w:type="spellEnd"/>
+      <w:r>
+        <w:t xml:space="preserve"> </w:t>
+      </w:r>
+      <w:proofErr w:type="spellStart"/>
+      <w:r>
+        <w:t>Anchante</w:t>
+      </w:r>
+      <w:proofErr w:type="spellEnd"/>
+      <w:r>
+        <w:t xml:space="preserve">  </w:t>
       </w:r>
       <w:r>
         <w:tab/>
@@ -464,7 +578,15 @@
         </w:rPr>
       </w:pPr>
       <w:r>
-        <w:t xml:space="preserve">Carlos Lengua Lafosse  </w:t>
+        <w:t xml:space="preserve">Carlos Lengua </w:t>
+      </w:r>
+      <w:proofErr w:type="spellStart"/>
+      <w:r>
+        <w:t>Lafosse</w:t>
+      </w:r>
+      <w:proofErr w:type="spellEnd"/>
+      <w:r>
+        <w:t xml:space="preserve">  </w:t>
       </w:r>
       <w:r>
         <w:tab/>
@@ -574,7 +696,7 @@
           <w:left w:w="70" w:type="dxa"/>
           <w:right w:w="70" w:type="dxa"/>
         </w:tblCellMar>
-        <w:tblLook w:val="0000"/>
+        <w:tblLook w:val="0000" w:firstRow="0" w:lastRow="0" w:firstColumn="0" w:lastColumn="0" w:noHBand="0" w:noVBand="0"/>
       </w:tblPr>
       <w:tblGrid>
         <w:gridCol w:w="567"/>
@@ -1309,7 +1431,7 @@
                     </pic:cNvPicPr>
                   </pic:nvPicPr>
                   <pic:blipFill>
-                    <a:blip r:embed="rId9" cstate="print"/>
+                    <a:blip r:embed="rId10" cstate="print"/>
                     <a:srcRect/>
                     <a:stretch>
                       <a:fillRect/>
@@ -1537,7 +1659,7 @@
                     </pic:cNvPicPr>
                   </pic:nvPicPr>
                   <pic:blipFill>
-                    <a:blip r:embed="rId10" cstate="print"/>
+                    <a:blip r:embed="rId11" cstate="print"/>
                     <a:srcRect/>
                     <a:stretch>
                       <a:fillRect/>
@@ -1786,7 +1908,7 @@
                     </pic:cNvPicPr>
                   </pic:nvPicPr>
                   <pic:blipFill>
-                    <a:blip r:embed="rId11" cstate="print"/>
+                    <a:blip r:embed="rId12" cstate="print"/>
                     <a:srcRect/>
                     <a:stretch>
                       <a:fillRect/>
@@ -2010,10 +2132,10 @@
                     </pic:cNvPicPr>
                   </pic:nvPicPr>
                   <pic:blipFill>
-                    <a:blip r:embed="rId12" cstate="print">
+                    <a:blip r:embed="rId13" cstate="print">
                       <a:extLst>
                         <a:ext uri="{28A0092B-C50C-407E-A947-70E740481C1C}">
-                          <a14:useLocalDpi xmlns:a14="http://schemas.microsoft.com/office/drawing/2010/main" xmlns:wps="http://schemas.microsoft.com/office/word/2010/wordprocessingShape" xmlns:wpi="http://schemas.microsoft.com/office/word/2010/wordprocessingInk" xmlns:wpg="http://schemas.microsoft.com/office/word/2010/wordprocessingGroup" xmlns:w14="http://schemas.microsoft.com/office/word/2010/wordml" xmlns:w="http://schemas.openxmlformats.org/wordprocessingml/2006/main" xmlns:w10="urn:schemas-microsoft-com:office:word" xmlns:wp14="http://schemas.microsoft.com/office/word/2010/wordprocessingDrawing" xmlns:v="urn:schemas-microsoft-com:vml" xmlns:o="urn:schemas-microsoft-com:office:office" xmlns:mc="http://schemas.openxmlformats.org/markup-compatibility/2006" xmlns:wpc="http://schemas.microsoft.com/office/word/2010/wordprocessingCanvas" xmlns="" val="0"/>
+                          <a14:useLocalDpi xmlns:a14="http://schemas.microsoft.com/office/drawing/2010/main" val="0"/>
                         </a:ext>
                       </a:extLst>
                     </a:blip>
@@ -2311,6 +2433,13 @@
     </w:p>
     <w:p>
       <w:pPr>
+        <w:rPr>
+          <w:lang w:val="es-ES_tradnl" w:eastAsia="ja-JP"/>
+        </w:rPr>
+      </w:pPr>
+    </w:p>
+    <w:p>
+      <w:pPr>
         <w:pStyle w:val="Prrafodelista"/>
         <w:numPr>
           <w:ilvl w:val="0"/>
@@ -2324,6 +2453,7 @@
         <w:rPr>
           <w:lang w:val="es-ES_tradnl" w:eastAsia="ja-JP"/>
         </w:rPr>
+        <w:lastRenderedPageBreak/>
         <w:t xml:space="preserve">Registro de </w:t>
       </w:r>
       <w:r>
@@ -2368,7 +2498,7 @@
                     <pic:cNvPicPr/>
                   </pic:nvPicPr>
                   <pic:blipFill>
-                    <a:blip r:embed="rId13" cstate="print"/>
+                    <a:blip r:embed="rId14" cstate="print"/>
                     <a:stretch>
                       <a:fillRect/>
                     </a:stretch>
@@ -2627,6 +2757,7 @@
         <w:pStyle w:val="Ttulo2"/>
       </w:pPr>
       <w:r>
+        <w:lastRenderedPageBreak/>
         <w:t>Compra</w:t>
       </w:r>
       <w:bookmarkEnd w:id="6"/>
@@ -2657,7 +2788,6 @@
         <w:rPr>
           <w:lang w:val="es-PE"/>
         </w:rPr>
-        <w:lastRenderedPageBreak/>
         <w:t>Adelanto de pagos</w:t>
       </w:r>
     </w:p>
@@ -2688,10 +2818,10 @@
                     <pic:cNvPicPr/>
                   </pic:nvPicPr>
                   <pic:blipFill>
-                    <a:blip r:embed="rId14" cstate="print">
+                    <a:blip r:embed="rId15" cstate="print">
                       <a:extLst>
                         <a:ext uri="{28A0092B-C50C-407E-A947-70E740481C1C}">
-                          <a14:useLocalDpi xmlns:a14="http://schemas.microsoft.com/office/drawing/2010/main" xmlns:wps="http://schemas.microsoft.com/office/word/2010/wordprocessingShape" xmlns:wpi="http://schemas.microsoft.com/office/word/2010/wordprocessingInk" xmlns:wpg="http://schemas.microsoft.com/office/word/2010/wordprocessingGroup" xmlns:w14="http://schemas.microsoft.com/office/word/2010/wordml" xmlns:w="http://schemas.openxmlformats.org/wordprocessingml/2006/main" xmlns:w10="urn:schemas-microsoft-com:office:word" xmlns:wp14="http://schemas.microsoft.com/office/word/2010/wordprocessingDrawing" xmlns:v="urn:schemas-microsoft-com:vml" xmlns:o="urn:schemas-microsoft-com:office:office" xmlns:mc="http://schemas.openxmlformats.org/markup-compatibility/2006" xmlns:wpc="http://schemas.microsoft.com/office/word/2010/wordprocessingCanvas" xmlns="" val="0"/>
+                          <a14:useLocalDpi xmlns:a14="http://schemas.microsoft.com/office/drawing/2010/main" val="0"/>
                         </a:ext>
                       </a:extLst>
                     </a:blip>
@@ -2930,6 +3060,7 @@
         <w:rPr>
           <w:lang w:val="es-PE"/>
         </w:rPr>
+        <w:lastRenderedPageBreak/>
         <w:t>Entrega de productos</w:t>
       </w:r>
     </w:p>
@@ -2954,7 +3085,6 @@
           <w:noProof/>
           <w:lang w:val="es-PE" w:eastAsia="es-PE"/>
         </w:rPr>
-        <w:lastRenderedPageBreak/>
         <w:drawing>
           <wp:inline distT="0" distB="0" distL="0" distR="0">
             <wp:extent cx="6226717" cy="5773479"/>
@@ -2971,10 +3101,10 @@
                     <pic:cNvPicPr/>
                   </pic:nvPicPr>
                   <pic:blipFill>
-                    <a:blip r:embed="rId15" cstate="print">
+                    <a:blip r:embed="rId16" cstate="print">
                       <a:extLst>
                         <a:ext uri="{28A0092B-C50C-407E-A947-70E740481C1C}">
-                          <a14:useLocalDpi xmlns:a14="http://schemas.microsoft.com/office/drawing/2010/main" xmlns:wps="http://schemas.microsoft.com/office/word/2010/wordprocessingShape" xmlns:wpi="http://schemas.microsoft.com/office/word/2010/wordprocessingInk" xmlns:wpg="http://schemas.microsoft.com/office/word/2010/wordprocessingGroup" xmlns:w14="http://schemas.microsoft.com/office/word/2010/wordml" xmlns:w="http://schemas.openxmlformats.org/wordprocessingml/2006/main" xmlns:w10="urn:schemas-microsoft-com:office:word" xmlns:wp14="http://schemas.microsoft.com/office/word/2010/wordprocessingDrawing" xmlns:v="urn:schemas-microsoft-com:vml" xmlns:o="urn:schemas-microsoft-com:office:office" xmlns:mc="http://schemas.openxmlformats.org/markup-compatibility/2006" xmlns:wpc="http://schemas.microsoft.com/office/word/2010/wordprocessingCanvas" xmlns="" val="0"/>
+                          <a14:useLocalDpi xmlns:a14="http://schemas.microsoft.com/office/drawing/2010/main" val="0"/>
                         </a:ext>
                       </a:extLst>
                     </a:blip>
@@ -3157,6 +3287,7 @@
         <w:rPr>
           <w:lang w:val="es-PE"/>
         </w:rPr>
+        <w:lastRenderedPageBreak/>
         <w:t>Ingresar proveedor</w:t>
       </w:r>
     </w:p>
@@ -3180,7 +3311,6 @@
           <w:noProof/>
           <w:lang w:val="es-PE" w:eastAsia="es-PE"/>
         </w:rPr>
-        <w:lastRenderedPageBreak/>
         <w:drawing>
           <wp:inline distT="0" distB="0" distL="0" distR="0">
             <wp:extent cx="5400040" cy="4410075"/>
@@ -3197,10 +3327,10 @@
                     <pic:cNvPicPr/>
                   </pic:nvPicPr>
                   <pic:blipFill>
-                    <a:blip r:embed="rId16" cstate="print">
+                    <a:blip r:embed="rId17" cstate="print">
                       <a:extLst>
                         <a:ext uri="{28A0092B-C50C-407E-A947-70E740481C1C}">
-                          <a14:useLocalDpi xmlns:a14="http://schemas.microsoft.com/office/drawing/2010/main" xmlns:wps="http://schemas.microsoft.com/office/word/2010/wordprocessingShape" xmlns:wpi="http://schemas.microsoft.com/office/word/2010/wordprocessingInk" xmlns:wpg="http://schemas.microsoft.com/office/word/2010/wordprocessingGroup" xmlns:w14="http://schemas.microsoft.com/office/word/2010/wordml" xmlns:w="http://schemas.openxmlformats.org/wordprocessingml/2006/main" xmlns:w10="urn:schemas-microsoft-com:office:word" xmlns:wp14="http://schemas.microsoft.com/office/word/2010/wordprocessingDrawing" xmlns:v="urn:schemas-microsoft-com:vml" xmlns:o="urn:schemas-microsoft-com:office:office" xmlns:mc="http://schemas.openxmlformats.org/markup-compatibility/2006" xmlns:wpc="http://schemas.microsoft.com/office/word/2010/wordprocessingCanvas" xmlns="" val="0"/>
+                          <a14:useLocalDpi xmlns:a14="http://schemas.microsoft.com/office/drawing/2010/main" val="0"/>
                         </a:ext>
                       </a:extLst>
                     </a:blip>
@@ -3455,6 +3585,7 @@
         <w:rPr>
           <w:lang w:val="es-PE"/>
         </w:rPr>
+        <w:lastRenderedPageBreak/>
         <w:t>Registro orden de pedidos</w:t>
       </w:r>
     </w:p>
@@ -3501,10 +3632,10 @@
                     <pic:cNvPicPr/>
                   </pic:nvPicPr>
                   <pic:blipFill>
-                    <a:blip r:embed="rId17" cstate="print">
+                    <a:blip r:embed="rId18" cstate="print">
                       <a:extLst>
                         <a:ext uri="{28A0092B-C50C-407E-A947-70E740481C1C}">
-                          <a14:useLocalDpi xmlns:a14="http://schemas.microsoft.com/office/drawing/2010/main" xmlns:wps="http://schemas.microsoft.com/office/word/2010/wordprocessingShape" xmlns:wpi="http://schemas.microsoft.com/office/word/2010/wordprocessingInk" xmlns:wpg="http://schemas.microsoft.com/office/word/2010/wordprocessingGroup" xmlns:w14="http://schemas.microsoft.com/office/word/2010/wordml" xmlns:w="http://schemas.openxmlformats.org/wordprocessingml/2006/main" xmlns:w10="urn:schemas-microsoft-com:office:word" xmlns:wp14="http://schemas.microsoft.com/office/word/2010/wordprocessingDrawing" xmlns:v="urn:schemas-microsoft-com:vml" xmlns:o="urn:schemas-microsoft-com:office:office" xmlns:mc="http://schemas.openxmlformats.org/markup-compatibility/2006" xmlns:wpc="http://schemas.microsoft.com/office/word/2010/wordprocessingCanvas" xmlns="" val="0"/>
+                          <a14:useLocalDpi xmlns:a14="http://schemas.microsoft.com/office/drawing/2010/main" val="0"/>
                         </a:ext>
                       </a:extLst>
                     </a:blip>
@@ -3760,6 +3891,7 @@
         <w:rPr>
           <w:lang w:val="es-PE" w:eastAsia="ja-JP"/>
         </w:rPr>
+        <w:lastRenderedPageBreak/>
         <w:t>Pago de eventos</w:t>
       </w:r>
     </w:p>
@@ -3775,7 +3907,6 @@
           <w:noProof/>
           <w:lang w:val="es-PE" w:eastAsia="es-PE"/>
         </w:rPr>
-        <w:lastRenderedPageBreak/>
         <w:drawing>
           <wp:inline distT="0" distB="0" distL="0" distR="0">
             <wp:extent cx="6974958" cy="4921184"/>
@@ -3792,10 +3923,10 @@
                     <pic:cNvPicPr/>
                   </pic:nvPicPr>
                   <pic:blipFill>
-                    <a:blip r:embed="rId18" cstate="print">
+                    <a:blip r:embed="rId19" cstate="print">
                       <a:extLst>
                         <a:ext uri="{28A0092B-C50C-407E-A947-70E740481C1C}">
-                          <a14:useLocalDpi xmlns:a14="http://schemas.microsoft.com/office/drawing/2010/main" xmlns:wps="http://schemas.microsoft.com/office/word/2010/wordprocessingShape" xmlns:wpi="http://schemas.microsoft.com/office/word/2010/wordprocessingInk" xmlns:wpg="http://schemas.microsoft.com/office/word/2010/wordprocessingGroup" xmlns:w14="http://schemas.microsoft.com/office/word/2010/wordml" xmlns:w="http://schemas.openxmlformats.org/wordprocessingml/2006/main" xmlns:w10="urn:schemas-microsoft-com:office:word" xmlns:wp14="http://schemas.microsoft.com/office/word/2010/wordprocessingDrawing" xmlns:v="urn:schemas-microsoft-com:vml" xmlns:o="urn:schemas-microsoft-com:office:office" xmlns:mc="http://schemas.openxmlformats.org/markup-compatibility/2006" xmlns:wpc="http://schemas.microsoft.com/office/word/2010/wordprocessingCanvas" xmlns="" val="0"/>
+                          <a14:useLocalDpi xmlns:a14="http://schemas.microsoft.com/office/drawing/2010/main" val="0"/>
                         </a:ext>
                       </a:extLst>
                     </a:blip>
@@ -4016,7 +4147,6 @@
         <w:rPr>
           <w:lang w:val="es-PE" w:eastAsia="ja-JP"/>
         </w:rPr>
-        <w:lastRenderedPageBreak/>
         <w:t>P</w:t>
       </w:r>
       <w:r>
@@ -4055,10 +4185,10 @@
                     </pic:cNvPicPr>
                   </pic:nvPicPr>
                   <pic:blipFill>
-                    <a:blip r:embed="rId19" cstate="print">
+                    <a:blip r:embed="rId20" cstate="print">
                       <a:extLst>
                         <a:ext uri="{28A0092B-C50C-407E-A947-70E740481C1C}">
-                          <a14:useLocalDpi xmlns:a14="http://schemas.microsoft.com/office/drawing/2010/main" xmlns:wps="http://schemas.microsoft.com/office/word/2010/wordprocessingShape" xmlns:wpi="http://schemas.microsoft.com/office/word/2010/wordprocessingInk" xmlns:wpg="http://schemas.microsoft.com/office/word/2010/wordprocessingGroup" xmlns:w14="http://schemas.microsoft.com/office/word/2010/wordml" xmlns:w="http://schemas.openxmlformats.org/wordprocessingml/2006/main" xmlns:w10="urn:schemas-microsoft-com:office:word" xmlns:wp14="http://schemas.microsoft.com/office/word/2010/wordprocessingDrawing" xmlns:v="urn:schemas-microsoft-com:vml" xmlns:o="urn:schemas-microsoft-com:office:office" xmlns:mc="http://schemas.openxmlformats.org/markup-compatibility/2006" xmlns:wpc="http://schemas.microsoft.com/office/word/2010/wordprocessingCanvas" xmlns="" val="0"/>
+                          <a14:useLocalDpi xmlns:a14="http://schemas.microsoft.com/office/drawing/2010/main" val="0"/>
                         </a:ext>
                       </a:extLst>
                     </a:blip>
@@ -4309,10 +4439,10 @@
                     </pic:cNvPicPr>
                   </pic:nvPicPr>
                   <pic:blipFill>
-                    <a:blip r:embed="rId20" cstate="print">
+                    <a:blip r:embed="rId21" cstate="print">
                       <a:extLst>
                         <a:ext uri="{28A0092B-C50C-407E-A947-70E740481C1C}">
-                          <a14:useLocalDpi xmlns:a14="http://schemas.microsoft.com/office/drawing/2010/main" xmlns:wps="http://schemas.microsoft.com/office/word/2010/wordprocessingShape" xmlns:wpi="http://schemas.microsoft.com/office/word/2010/wordprocessingInk" xmlns:wpg="http://schemas.microsoft.com/office/word/2010/wordprocessingGroup" xmlns:w14="http://schemas.microsoft.com/office/word/2010/wordml" xmlns:w="http://schemas.openxmlformats.org/wordprocessingml/2006/main" xmlns:w10="urn:schemas-microsoft-com:office:word" xmlns:wp14="http://schemas.microsoft.com/office/word/2010/wordprocessingDrawing" xmlns:v="urn:schemas-microsoft-com:vml" xmlns:o="urn:schemas-microsoft-com:office:office" xmlns:mc="http://schemas.openxmlformats.org/markup-compatibility/2006" xmlns:wpc="http://schemas.microsoft.com/office/word/2010/wordprocessingCanvas" xmlns="" val="0"/>
+                          <a14:useLocalDpi xmlns:a14="http://schemas.microsoft.com/office/drawing/2010/main" val="0"/>
                         </a:ext>
                       </a:extLst>
                     </a:blip>
@@ -4557,7 +4687,7 @@
                     </pic:cNvPicPr>
                   </pic:nvPicPr>
                   <pic:blipFill>
-                    <a:blip r:embed="rId21" cstate="print"/>
+                    <a:blip r:embed="rId22" cstate="print"/>
                     <a:srcRect/>
                     <a:stretch>
                       <a:fillRect/>
@@ -4808,10 +4938,10 @@
                     <pic:cNvPicPr/>
                   </pic:nvPicPr>
                   <pic:blipFill>
-                    <a:blip r:embed="rId22" cstate="print">
+                    <a:blip r:embed="rId23" cstate="print">
                       <a:extLst>
                         <a:ext uri="{28A0092B-C50C-407E-A947-70E740481C1C}">
-                          <a14:useLocalDpi xmlns:a14="http://schemas.microsoft.com/office/drawing/2010/main" xmlns:wps="http://schemas.microsoft.com/office/word/2010/wordprocessingShape" xmlns:wpi="http://schemas.microsoft.com/office/word/2010/wordprocessingInk" xmlns:wpg="http://schemas.microsoft.com/office/word/2010/wordprocessingGroup" xmlns:w14="http://schemas.microsoft.com/office/word/2010/wordml" xmlns:w="http://schemas.openxmlformats.org/wordprocessingml/2006/main" xmlns:w10="urn:schemas-microsoft-com:office:word" xmlns:wp14="http://schemas.microsoft.com/office/word/2010/wordprocessingDrawing" xmlns:v="urn:schemas-microsoft-com:vml" xmlns:o="urn:schemas-microsoft-com:office:office" xmlns:mc="http://schemas.openxmlformats.org/markup-compatibility/2006" xmlns:wpc="http://schemas.microsoft.com/office/word/2010/wordprocessingCanvas" xmlns="" val="0"/>
+                          <a14:useLocalDpi xmlns:a14="http://schemas.microsoft.com/office/drawing/2010/main" val="0"/>
                         </a:ext>
                       </a:extLst>
                     </a:blip>
@@ -5029,8 +5159,6 @@
           <w:lang w:val="es-PE" w:eastAsia="ja-JP"/>
         </w:rPr>
       </w:pPr>
-      <w:bookmarkStart w:id="7" w:name="_GoBack"/>
-      <w:bookmarkEnd w:id="7"/>
     </w:p>
     <w:p>
       <w:pPr>
@@ -5086,10 +5214,10 @@
                     <pic:cNvPicPr/>
                   </pic:nvPicPr>
                   <pic:blipFill>
-                    <a:blip r:embed="rId23" cstate="print">
+                    <a:blip r:embed="rId24" cstate="print">
                       <a:extLst>
                         <a:ext uri="{28A0092B-C50C-407E-A947-70E740481C1C}">
-                          <a14:useLocalDpi xmlns:a14="http://schemas.microsoft.com/office/drawing/2010/main" xmlns:wps="http://schemas.microsoft.com/office/word/2010/wordprocessingShape" xmlns:wpi="http://schemas.microsoft.com/office/word/2010/wordprocessingInk" xmlns:wpg="http://schemas.microsoft.com/office/word/2010/wordprocessingGroup" xmlns:w14="http://schemas.microsoft.com/office/word/2010/wordml" xmlns:w="http://schemas.openxmlformats.org/wordprocessingml/2006/main" xmlns:w10="urn:schemas-microsoft-com:office:word" xmlns:wp14="http://schemas.microsoft.com/office/word/2010/wordprocessingDrawing" xmlns:v="urn:schemas-microsoft-com:vml" xmlns:o="urn:schemas-microsoft-com:office:office" xmlns:mc="http://schemas.openxmlformats.org/markup-compatibility/2006" xmlns:wpc="http://schemas.microsoft.com/office/word/2010/wordprocessingCanvas" xmlns="" val="0"/>
+                          <a14:useLocalDpi xmlns:a14="http://schemas.microsoft.com/office/drawing/2010/main" val="0"/>
                         </a:ext>
                       </a:extLst>
                     </a:blip>
@@ -5261,88 +5389,27 @@
     <w:p>
       <w:pPr>
         <w:pStyle w:val="Prrafodelista"/>
+      </w:pPr>
+      <w:bookmarkStart w:id="7" w:name="_GoBack"/>
+      <w:bookmarkEnd w:id="7"/>
+    </w:p>
+    <w:p>
+      <w:pPr>
+        <w:pStyle w:val="Prrafodelista"/>
         <w:numPr>
           <w:ilvl w:val="0"/>
           <w:numId w:val="41"/>
         </w:numPr>
-        <w:rPr>
-          <w:lang w:val="es-PE"/>
-        </w:rPr>
-      </w:pPr>
-      <w:r>
-        <w:rPr>
-          <w:lang w:val="es-PE"/>
-        </w:rPr>
-        <w:t xml:space="preserve">Reserva de </w:t>
-      </w:r>
-      <w:r>
-        <w:rPr>
-          <w:lang w:val="es-PE"/>
-        </w:rPr>
+      </w:pPr>
+      <w:r>
+        <w:t>Confirmación</w:t>
+      </w:r>
+      <w:r>
+        <w:t xml:space="preserve"> de reserva de </w:t>
+      </w:r>
+      <w:r>
         <w:t>habitación</w:t>
       </w:r>
-      <w:r>
-        <w:rPr>
-          <w:lang w:val="es-PE"/>
-        </w:rPr>
-        <w:t xml:space="preserve"> (web)</w:t>
-      </w:r>
-    </w:p>
-    <w:p>
-      <w:pPr>
-        <w:rPr>
-          <w:lang w:val="es-PE"/>
-        </w:rPr>
-      </w:pPr>
-    </w:p>
-    <w:p>
-      <w:pPr>
-        <w:rPr>
-          <w:lang w:val="es-PE"/>
-        </w:rPr>
-      </w:pPr>
-    </w:p>
-    <w:p>
-      <w:r>
-        <w:t xml:space="preserve"> </w:t>
-      </w:r>
-    </w:p>
-    <w:p/>
-    <w:p/>
-    <w:p/>
-    <w:p/>
-    <w:p/>
-    <w:p/>
-    <w:p/>
-    <w:p/>
-    <w:p/>
-    <w:p/>
-    <w:p/>
-    <w:p/>
-    <w:p/>
-    <w:p/>
-    <w:p>
-      <w:pPr>
-        <w:pStyle w:val="Prrafodelista"/>
-      </w:pPr>
-    </w:p>
-    <w:p>
-      <w:pPr>
-        <w:pStyle w:val="Prrafodelista"/>
-        <w:numPr>
-          <w:ilvl w:val="0"/>
-          <w:numId w:val="41"/>
-        </w:numPr>
-      </w:pPr>
-      <w:r>
-        <w:t>Confirmación</w:t>
-      </w:r>
-      <w:r>
-        <w:t xml:space="preserve"> de reserva de </w:t>
-      </w:r>
-      <w:r>
-        <w:t>habitación</w:t>
-      </w:r>
     </w:p>
     <w:p>
       <w:pPr>
@@ -5355,8 +5422,8 @@
           <w:lang w:val="es-PE"/>
         </w:rPr>
         <w:sectPr>
-          <w:headerReference w:type="default" r:id="rId24"/>
-          <w:footerReference w:type="default" r:id="rId25"/>
+          <w:headerReference w:type="default" r:id="rId25"/>
+          <w:footerReference w:type="default" r:id="rId26"/>
           <w:pgSz w:w="11906" w:h="16838"/>
           <w:pgMar w:top="1417" w:right="1701" w:bottom="1417" w:left="1701" w:header="720" w:footer="720" w:gutter="0"/>
           <w:cols w:space="720"/>
@@ -5390,8 +5457,17 @@
                       <w:sz w:val="14"/>
                       <w:szCs w:val="14"/>
                     </w:rPr>
-                    <w:t>Existe?</w:t>
+                    <w:t>Existe</w:t>
                   </w:r>
+                  <w:proofErr w:type="gramStart"/>
+                  <w:r>
+                    <w:rPr>
+                      <w:sz w:val="14"/>
+                      <w:szCs w:val="14"/>
+                    </w:rPr>
+                    <w:t>?</w:t>
+                  </w:r>
+                  <w:proofErr w:type="gramEnd"/>
                 </w:p>
               </w:txbxContent>
             </v:textbox>
@@ -5424,10 +5500,10 @@
                     </pic:cNvPicPr>
                   </pic:nvPicPr>
                   <pic:blipFill rotWithShape="1">
-                    <a:blip r:embed="rId26" cstate="print">
+                    <a:blip r:embed="rId27" cstate="print">
                       <a:extLst>
                         <a:ext uri="{28A0092B-C50C-407E-A947-70E740481C1C}">
-                          <a14:useLocalDpi xmlns:a14="http://schemas.microsoft.com/office/drawing/2010/main" xmlns:wps="http://schemas.microsoft.com/office/word/2010/wordprocessingShape" xmlns:wpi="http://schemas.microsoft.com/office/word/2010/wordprocessingInk" xmlns:wpg="http://schemas.microsoft.com/office/word/2010/wordprocessingGroup" xmlns:w14="http://schemas.microsoft.com/office/word/2010/wordml" xmlns:w="http://schemas.openxmlformats.org/wordprocessingml/2006/main" xmlns:w10="urn:schemas-microsoft-com:office:word" xmlns:wp14="http://schemas.microsoft.com/office/word/2010/wordprocessingDrawing" xmlns:v="urn:schemas-microsoft-com:vml" xmlns:o="urn:schemas-microsoft-com:office:office" xmlns:mc="http://schemas.openxmlformats.org/markup-compatibility/2006" xmlns:wpc="http://schemas.microsoft.com/office/word/2010/wordprocessingCanvas" xmlns="" val="0"/>
+                          <a14:useLocalDpi xmlns:a14="http://schemas.microsoft.com/office/drawing/2010/main" val="0"/>
                         </a:ext>
                       </a:extLst>
                     </a:blip>
@@ -5448,7 +5524,7 @@
                     </a:ln>
                     <a:extLst>
                       <a:ext uri="{53640926-AAD7-44D8-BBD7-CCE9431645EC}">
-                        <a14:shadowObscured xmlns:a14="http://schemas.microsoft.com/office/drawing/2010/main" xmlns:wps="http://schemas.microsoft.com/office/word/2010/wordprocessingShape" xmlns:wpi="http://schemas.microsoft.com/office/word/2010/wordprocessingInk" xmlns:wpg="http://schemas.microsoft.com/office/word/2010/wordprocessingGroup" xmlns:w14="http://schemas.microsoft.com/office/word/2010/wordml" xmlns:w="http://schemas.openxmlformats.org/wordprocessingml/2006/main" xmlns:w10="urn:schemas-microsoft-com:office:word" xmlns:wp14="http://schemas.microsoft.com/office/word/2010/wordprocessingDrawing" xmlns:v="urn:schemas-microsoft-com:vml" xmlns:o="urn:schemas-microsoft-com:office:office" xmlns:mc="http://schemas.openxmlformats.org/markup-compatibility/2006" xmlns:wpc="http://schemas.microsoft.com/office/word/2010/wordprocessingCanvas" xmlns=""/>
+                        <a14:shadowObscured xmlns:a14="http://schemas.microsoft.com/office/drawing/2010/main"/>
                       </a:ext>
                     </a:extLst>
                   </pic:spPr>
@@ -5523,10 +5599,10 @@
                     </pic:cNvPicPr>
                   </pic:nvPicPr>
                   <pic:blipFill rotWithShape="1">
-                    <a:blip r:embed="rId27" cstate="print">
+                    <a:blip r:embed="rId28" cstate="print">
                       <a:extLst>
                         <a:ext uri="{28A0092B-C50C-407E-A947-70E740481C1C}">
-                          <a14:useLocalDpi xmlns:a14="http://schemas.microsoft.com/office/drawing/2010/main" xmlns:wps="http://schemas.microsoft.com/office/word/2010/wordprocessingShape" xmlns:wpi="http://schemas.microsoft.com/office/word/2010/wordprocessingInk" xmlns:wpg="http://schemas.microsoft.com/office/word/2010/wordprocessingGroup" xmlns:w14="http://schemas.microsoft.com/office/word/2010/wordml" xmlns:w="http://schemas.openxmlformats.org/wordprocessingml/2006/main" xmlns:w10="urn:schemas-microsoft-com:office:word" xmlns:wp14="http://schemas.microsoft.com/office/word/2010/wordprocessingDrawing" xmlns:v="urn:schemas-microsoft-com:vml" xmlns:o="urn:schemas-microsoft-com:office:office" xmlns:mc="http://schemas.openxmlformats.org/markup-compatibility/2006" xmlns:wpc="http://schemas.microsoft.com/office/word/2010/wordprocessingCanvas" xmlns="" val="0"/>
+                          <a14:useLocalDpi xmlns:a14="http://schemas.microsoft.com/office/drawing/2010/main" val="0"/>
                         </a:ext>
                       </a:extLst>
                     </a:blip>
@@ -5547,7 +5623,7 @@
                     </a:ln>
                     <a:extLst>
                       <a:ext uri="{53640926-AAD7-44D8-BBD7-CCE9431645EC}">
-                        <a14:shadowObscured xmlns:a14="http://schemas.microsoft.com/office/drawing/2010/main" xmlns:wps="http://schemas.microsoft.com/office/word/2010/wordprocessingShape" xmlns:wpi="http://schemas.microsoft.com/office/word/2010/wordprocessingInk" xmlns:wpg="http://schemas.microsoft.com/office/word/2010/wordprocessingGroup" xmlns:w14="http://schemas.microsoft.com/office/word/2010/wordml" xmlns:w="http://schemas.openxmlformats.org/wordprocessingml/2006/main" xmlns:w10="urn:schemas-microsoft-com:office:word" xmlns:wp14="http://schemas.microsoft.com/office/word/2010/wordprocessingDrawing" xmlns:v="urn:schemas-microsoft-com:vml" xmlns:o="urn:schemas-microsoft-com:office:office" xmlns:mc="http://schemas.openxmlformats.org/markup-compatibility/2006" xmlns:wpc="http://schemas.microsoft.com/office/word/2010/wordprocessingCanvas" xmlns=""/>
+                        <a14:shadowObscured xmlns:a14="http://schemas.microsoft.com/office/drawing/2010/main"/>
                       </a:ext>
                     </a:extLst>
                   </pic:spPr>
@@ -5850,7 +5926,7 @@
                     <pic:cNvPicPr/>
                   </pic:nvPicPr>
                   <pic:blipFill>
-                    <a:blip r:embed="rId28" cstate="print"/>
+                    <a:blip r:embed="rId29" cstate="print"/>
                     <a:stretch>
                       <a:fillRect/>
                     </a:stretch>
@@ -6134,7 +6210,7 @@
                     <pic:cNvPicPr/>
                   </pic:nvPicPr>
                   <pic:blipFill>
-                    <a:blip r:embed="rId29" cstate="print"/>
+                    <a:blip r:embed="rId30" cstate="print"/>
                     <a:stretch>
                       <a:fillRect/>
                     </a:stretch>
@@ -6442,10 +6518,10 @@
                     <pic:cNvPicPr/>
                   </pic:nvPicPr>
                   <pic:blipFill>
-                    <a:blip r:embed="rId30" cstate="print">
+                    <a:blip r:embed="rId31" cstate="print">
                       <a:extLst>
                         <a:ext uri="{28A0092B-C50C-407E-A947-70E740481C1C}">
-                          <a14:useLocalDpi xmlns:a14="http://schemas.microsoft.com/office/drawing/2010/main" xmlns:wps="http://schemas.microsoft.com/office/word/2010/wordprocessingShape" xmlns:wpi="http://schemas.microsoft.com/office/word/2010/wordprocessingInk" xmlns:wpg="http://schemas.microsoft.com/office/word/2010/wordprocessingGroup" xmlns:w14="http://schemas.microsoft.com/office/word/2010/wordml" xmlns:w="http://schemas.openxmlformats.org/wordprocessingml/2006/main" xmlns:w10="urn:schemas-microsoft-com:office:word" xmlns:wp14="http://schemas.microsoft.com/office/word/2010/wordprocessingDrawing" xmlns:v="urn:schemas-microsoft-com:vml" xmlns:o="urn:schemas-microsoft-com:office:office" xmlns:mc="http://schemas.openxmlformats.org/markup-compatibility/2006" xmlns:wpc="http://schemas.microsoft.com/office/word/2010/wordprocessingCanvas" xmlns="" val="0"/>
+                          <a14:useLocalDpi xmlns:a14="http://schemas.microsoft.com/office/drawing/2010/main" val="0"/>
                         </a:ext>
                       </a:extLst>
                     </a:blip>
@@ -6625,8 +6701,8 @@
       </w:pPr>
     </w:p>
     <w:sectPr>
-      <w:headerReference w:type="default" r:id="rId31"/>
-      <w:footerReference w:type="default" r:id="rId32"/>
+      <w:headerReference w:type="default" r:id="rId32"/>
+      <w:footerReference w:type="default" r:id="rId33"/>
       <w:pgSz w:w="11907" w:h="16840" w:code="9"/>
       <w:pgMar w:top="1418" w:right="1418" w:bottom="1418" w:left="1418" w:header="680" w:footer="680" w:gutter="0"/>
       <w:cols w:space="720"/>
@@ -6637,7 +6713,7 @@
 </file>
 
 <file path=word/endnotes.xml><?xml version="1.0" encoding="utf-8"?>
-<w:endnotes xmlns:ve="http://schemas.openxmlformats.org/markup-compatibility/2006" xmlns:o="urn:schemas-microsoft-com:office:office" xmlns:r="http://schemas.openxmlformats.org/officeDocument/2006/relationships" xmlns:m="http://schemas.openxmlformats.org/officeDocument/2006/math" xmlns:v="urn:schemas-microsoft-com:vml" xmlns:wp="http://schemas.openxmlformats.org/drawingml/2006/wordprocessingDrawing" xmlns:w10="urn:schemas-microsoft-com:office:word" xmlns:w="http://schemas.openxmlformats.org/wordprocessingml/2006/main" xmlns:wne="http://schemas.microsoft.com/office/word/2006/wordml">
+<w:endnotes xmlns:wpc="http://schemas.microsoft.com/office/word/2010/wordprocessingCanvas" xmlns:mc="http://schemas.openxmlformats.org/markup-compatibility/2006" xmlns:o="urn:schemas-microsoft-com:office:office" xmlns:r="http://schemas.openxmlformats.org/officeDocument/2006/relationships" xmlns:m="http://schemas.openxmlformats.org/officeDocument/2006/math" xmlns:v="urn:schemas-microsoft-com:vml" xmlns:wp14="http://schemas.microsoft.com/office/word/2010/wordprocessingDrawing" xmlns:wp="http://schemas.openxmlformats.org/drawingml/2006/wordprocessingDrawing" xmlns:w10="urn:schemas-microsoft-com:office:word" xmlns:w="http://schemas.openxmlformats.org/wordprocessingml/2006/main" xmlns:w14="http://schemas.microsoft.com/office/word/2010/wordml" xmlns:wpg="http://schemas.microsoft.com/office/word/2010/wordprocessingGroup" xmlns:wpi="http://schemas.microsoft.com/office/word/2010/wordprocessingInk" xmlns:wne="http://schemas.microsoft.com/office/word/2006/wordml" xmlns:wps="http://schemas.microsoft.com/office/word/2010/wordprocessingShape" mc:Ignorable="w14 wp14">
   <w:endnote w:type="separator" w:id="-1">
     <w:p>
       <w:r>
@@ -6656,7 +6732,7 @@
 </file>
 
 <file path=word/footer1.xml><?xml version="1.0" encoding="utf-8"?>
-<w:ftr xmlns:ve="http://schemas.openxmlformats.org/markup-compatibility/2006" xmlns:o="urn:schemas-microsoft-com:office:office" xmlns:r="http://schemas.openxmlformats.org/officeDocument/2006/relationships" xmlns:m="http://schemas.openxmlformats.org/officeDocument/2006/math" xmlns:v="urn:schemas-microsoft-com:vml" xmlns:wp="http://schemas.openxmlformats.org/drawingml/2006/wordprocessingDrawing" xmlns:w10="urn:schemas-microsoft-com:office:word" xmlns:w="http://schemas.openxmlformats.org/wordprocessingml/2006/main" xmlns:wne="http://schemas.microsoft.com/office/word/2006/wordml">
+<w:ftr xmlns:wpc="http://schemas.microsoft.com/office/word/2010/wordprocessingCanvas" xmlns:mc="http://schemas.openxmlformats.org/markup-compatibility/2006" xmlns:o="urn:schemas-microsoft-com:office:office" xmlns:r="http://schemas.openxmlformats.org/officeDocument/2006/relationships" xmlns:m="http://schemas.openxmlformats.org/officeDocument/2006/math" xmlns:v="urn:schemas-microsoft-com:vml" xmlns:wp14="http://schemas.microsoft.com/office/word/2010/wordprocessingDrawing" xmlns:wp="http://schemas.openxmlformats.org/drawingml/2006/wordprocessingDrawing" xmlns:w10="urn:schemas-microsoft-com:office:word" xmlns:w="http://schemas.openxmlformats.org/wordprocessingml/2006/main" xmlns:w14="http://schemas.microsoft.com/office/word/2010/wordml" xmlns:wpg="http://schemas.microsoft.com/office/word/2010/wordprocessingGroup" xmlns:wpi="http://schemas.microsoft.com/office/word/2010/wordprocessingInk" xmlns:wne="http://schemas.microsoft.com/office/word/2006/wordml" xmlns:wps="http://schemas.microsoft.com/office/word/2010/wordprocessingShape" mc:Ignorable="w14 wp14">
   <w:p>
     <w:pPr>
       <w:pStyle w:val="Piedepgina"/>
@@ -6695,6 +6771,7 @@
           <w:docPartUnique/>
         </w:docPartObj>
       </w:sdtPr>
+      <w:sdtEndPr/>
       <w:sdtContent>
         <w:r>
           <w:fldChar w:fldCharType="begin"/>
@@ -6709,7 +6786,7 @@
           <w:rPr>
             <w:noProof/>
           </w:rPr>
-          <w:t>2</w:t>
+          <w:t>19</w:t>
         </w:r>
         <w:r>
           <w:rPr>
@@ -6733,7 +6810,7 @@
 </file>
 
 <file path=word/footer2.xml><?xml version="1.0" encoding="utf-8"?>
-<w:ftr xmlns:ve="http://schemas.openxmlformats.org/markup-compatibility/2006" xmlns:o="urn:schemas-microsoft-com:office:office" xmlns:r="http://schemas.openxmlformats.org/officeDocument/2006/relationships" xmlns:m="http://schemas.openxmlformats.org/officeDocument/2006/math" xmlns:v="urn:schemas-microsoft-com:vml" xmlns:wp="http://schemas.openxmlformats.org/drawingml/2006/wordprocessingDrawing" xmlns:w10="urn:schemas-microsoft-com:office:word" xmlns:w="http://schemas.openxmlformats.org/wordprocessingml/2006/main" xmlns:wne="http://schemas.microsoft.com/office/word/2006/wordml">
+<w:ftr xmlns:wpc="http://schemas.microsoft.com/office/word/2010/wordprocessingCanvas" xmlns:mc="http://schemas.openxmlformats.org/markup-compatibility/2006" xmlns:o="urn:schemas-microsoft-com:office:office" xmlns:r="http://schemas.openxmlformats.org/officeDocument/2006/relationships" xmlns:m="http://schemas.openxmlformats.org/officeDocument/2006/math" xmlns:v="urn:schemas-microsoft-com:vml" xmlns:wp14="http://schemas.microsoft.com/office/word/2010/wordprocessingDrawing" xmlns:wp="http://schemas.openxmlformats.org/drawingml/2006/wordprocessingDrawing" xmlns:w10="urn:schemas-microsoft-com:office:word" xmlns:w="http://schemas.openxmlformats.org/wordprocessingml/2006/main" xmlns:w14="http://schemas.microsoft.com/office/word/2010/wordml" xmlns:wpg="http://schemas.microsoft.com/office/word/2010/wordprocessingGroup" xmlns:wpi="http://schemas.microsoft.com/office/word/2010/wordprocessingInk" xmlns:wne="http://schemas.microsoft.com/office/word/2006/wordml" xmlns:wps="http://schemas.microsoft.com/office/word/2010/wordprocessingShape" mc:Ignorable="w14 wp14">
   <w:p>
     <w:pPr>
       <w:pStyle w:val="Encabezado"/>
@@ -6773,7 +6850,7 @@
         <w:rStyle w:val="Nmerodepgina"/>
         <w:noProof/>
       </w:rPr>
-      <w:t>21</w:t>
+      <w:t>23</w:t>
     </w:r>
     <w:r>
       <w:rPr>
@@ -6786,7 +6863,7 @@
 </file>
 
 <file path=word/footnotes.xml><?xml version="1.0" encoding="utf-8"?>
-<w:footnotes xmlns:ve="http://schemas.openxmlformats.org/markup-compatibility/2006" xmlns:o="urn:schemas-microsoft-com:office:office" xmlns:r="http://schemas.openxmlformats.org/officeDocument/2006/relationships" xmlns:m="http://schemas.openxmlformats.org/officeDocument/2006/math" xmlns:v="urn:schemas-microsoft-com:vml" xmlns:wp="http://schemas.openxmlformats.org/drawingml/2006/wordprocessingDrawing" xmlns:w10="urn:schemas-microsoft-com:office:word" xmlns:w="http://schemas.openxmlformats.org/wordprocessingml/2006/main" xmlns:wne="http://schemas.microsoft.com/office/word/2006/wordml">
+<w:footnotes xmlns:wpc="http://schemas.microsoft.com/office/word/2010/wordprocessingCanvas" xmlns:mc="http://schemas.openxmlformats.org/markup-compatibility/2006" xmlns:o="urn:schemas-microsoft-com:office:office" xmlns:r="http://schemas.openxmlformats.org/officeDocument/2006/relationships" xmlns:m="http://schemas.openxmlformats.org/officeDocument/2006/math" xmlns:v="urn:schemas-microsoft-com:vml" xmlns:wp14="http://schemas.microsoft.com/office/word/2010/wordprocessingDrawing" xmlns:wp="http://schemas.openxmlformats.org/drawingml/2006/wordprocessingDrawing" xmlns:w10="urn:schemas-microsoft-com:office:word" xmlns:w="http://schemas.openxmlformats.org/wordprocessingml/2006/main" xmlns:w14="http://schemas.microsoft.com/office/word/2010/wordml" xmlns:wpg="http://schemas.microsoft.com/office/word/2010/wordprocessingGroup" xmlns:wpi="http://schemas.microsoft.com/office/word/2010/wordprocessingInk" xmlns:wne="http://schemas.microsoft.com/office/word/2006/wordml" xmlns:wps="http://schemas.microsoft.com/office/word/2010/wordprocessingShape" mc:Ignorable="w14 wp14">
   <w:footnote w:type="separator" w:id="-1">
     <w:p>
       <w:r>
@@ -6805,7 +6882,7 @@
 </file>
 
 <file path=word/header1.xml><?xml version="1.0" encoding="utf-8"?>
-<w:hdr xmlns:ve="http://schemas.openxmlformats.org/markup-compatibility/2006" xmlns:o="urn:schemas-microsoft-com:office:office" xmlns:r="http://schemas.openxmlformats.org/officeDocument/2006/relationships" xmlns:m="http://schemas.openxmlformats.org/officeDocument/2006/math" xmlns:v="urn:schemas-microsoft-com:vml" xmlns:wp="http://schemas.openxmlformats.org/drawingml/2006/wordprocessingDrawing" xmlns:w10="urn:schemas-microsoft-com:office:word" xmlns:w="http://schemas.openxmlformats.org/wordprocessingml/2006/main" xmlns:wne="http://schemas.microsoft.com/office/word/2006/wordml">
+<w:hdr xmlns:wpc="http://schemas.microsoft.com/office/word/2010/wordprocessingCanvas" xmlns:mc="http://schemas.openxmlformats.org/markup-compatibility/2006" xmlns:o="urn:schemas-microsoft-com:office:office" xmlns:r="http://schemas.openxmlformats.org/officeDocument/2006/relationships" xmlns:m="http://schemas.openxmlformats.org/officeDocument/2006/math" xmlns:v="urn:schemas-microsoft-com:vml" xmlns:wp14="http://schemas.microsoft.com/office/word/2010/wordprocessingDrawing" xmlns:wp="http://schemas.openxmlformats.org/drawingml/2006/wordprocessingDrawing" xmlns:w10="urn:schemas-microsoft-com:office:word" xmlns:w="http://schemas.openxmlformats.org/wordprocessingml/2006/main" xmlns:w14="http://schemas.microsoft.com/office/word/2010/wordml" xmlns:wpg="http://schemas.microsoft.com/office/word/2010/wordprocessingGroup" xmlns:wpi="http://schemas.microsoft.com/office/word/2010/wordprocessingInk" xmlns:wne="http://schemas.microsoft.com/office/word/2006/wordml" xmlns:wps="http://schemas.microsoft.com/office/word/2010/wordprocessingShape" mc:Ignorable="w14 wp14">
   <w:p>
     <w:pPr>
       <w:pStyle w:val="Encabezado"/>
@@ -6865,7 +6942,7 @@
 </file>
 
 <file path=word/header2.xml><?xml version="1.0" encoding="utf-8"?>
-<w:hdr xmlns:ve="http://schemas.openxmlformats.org/markup-compatibility/2006" xmlns:o="urn:schemas-microsoft-com:office:office" xmlns:r="http://schemas.openxmlformats.org/officeDocument/2006/relationships" xmlns:m="http://schemas.openxmlformats.org/officeDocument/2006/math" xmlns:v="urn:schemas-microsoft-com:vml" xmlns:wp="http://schemas.openxmlformats.org/drawingml/2006/wordprocessingDrawing" xmlns:w10="urn:schemas-microsoft-com:office:word" xmlns:w="http://schemas.openxmlformats.org/wordprocessingml/2006/main" xmlns:wne="http://schemas.microsoft.com/office/word/2006/wordml">
+<w:hdr xmlns:wpc="http://schemas.microsoft.com/office/word/2010/wordprocessingCanvas" xmlns:mc="http://schemas.openxmlformats.org/markup-compatibility/2006" xmlns:o="urn:schemas-microsoft-com:office:office" xmlns:r="http://schemas.openxmlformats.org/officeDocument/2006/relationships" xmlns:m="http://schemas.openxmlformats.org/officeDocument/2006/math" xmlns:v="urn:schemas-microsoft-com:vml" xmlns:wp14="http://schemas.microsoft.com/office/word/2010/wordprocessingDrawing" xmlns:wp="http://schemas.openxmlformats.org/drawingml/2006/wordprocessingDrawing" xmlns:w10="urn:schemas-microsoft-com:office:word" xmlns:w="http://schemas.openxmlformats.org/wordprocessingml/2006/main" xmlns:w14="http://schemas.microsoft.com/office/word/2010/wordml" xmlns:wpg="http://schemas.microsoft.com/office/word/2010/wordprocessingGroup" xmlns:wpi="http://schemas.microsoft.com/office/word/2010/wordprocessingInk" xmlns:wne="http://schemas.microsoft.com/office/word/2006/wordml" xmlns:wps="http://schemas.microsoft.com/office/word/2010/wordprocessingShape" mc:Ignorable="w14 wp14">
   <w:p>
     <w:pPr>
       <w:pStyle w:val="Encabezado"/>
@@ -6873,11 +6950,21 @@
         <w:bottom w:val="single" w:sz="8" w:space="1" w:color="auto"/>
       </w:pBdr>
     </w:pPr>
-    <w:fldSimple w:instr=" SUBJECT  \* MERGEFORMAT ">
-      <w:r>
-        <w:t>{NOMBRE DEL PROYECTO}</w:t>
-      </w:r>
-    </w:fldSimple>
+    <w:r>
+      <w:fldChar w:fldCharType="begin"/>
+    </w:r>
+    <w:r>
+      <w:instrText xml:space="preserve"> SUBJECT  \* MERGEFORMAT </w:instrText>
+    </w:r>
+    <w:r>
+      <w:fldChar w:fldCharType="separate"/>
+    </w:r>
+    <w:r>
+      <w:t>{NOMBRE DEL PROYECTO}</w:t>
+    </w:r>
+    <w:r>
+      <w:fldChar w:fldCharType="end"/>
+    </w:r>
   </w:p>
   <w:p>
     <w:pPr>
@@ -6896,17 +6983,27 @@
       <w:tab/>
       <w:t xml:space="preserve">Versión </w:t>
     </w:r>
-    <w:fldSimple w:instr=" KEYWORDS \* UPPER \* MERGEFORMAT ">
-      <w:r>
-        <w:t>1.0</w:t>
-      </w:r>
-    </w:fldSimple>
+    <w:r>
+      <w:fldChar w:fldCharType="begin"/>
+    </w:r>
+    <w:r>
+      <w:instrText xml:space="preserve"> KEYWORDS \* UPPER \* MERGEFORMAT </w:instrText>
+    </w:r>
+    <w:r>
+      <w:fldChar w:fldCharType="separate"/>
+    </w:r>
+    <w:r>
+      <w:t>1.0</w:t>
+    </w:r>
+    <w:r>
+      <w:fldChar w:fldCharType="end"/>
+    </w:r>
   </w:p>
 </w:hdr>
 </file>
 
 <file path=word/numbering.xml><?xml version="1.0" encoding="utf-8"?>
-<w:numbering xmlns:ve="http://schemas.openxmlformats.org/markup-compatibility/2006" xmlns:o="urn:schemas-microsoft-com:office:office" xmlns:r="http://schemas.openxmlformats.org/officeDocument/2006/relationships" xmlns:m="http://schemas.openxmlformats.org/officeDocument/2006/math" xmlns:v="urn:schemas-microsoft-com:vml" xmlns:wp="http://schemas.openxmlformats.org/drawingml/2006/wordprocessingDrawing" xmlns:w10="urn:schemas-microsoft-com:office:word" xmlns:w="http://schemas.openxmlformats.org/wordprocessingml/2006/main" xmlns:wne="http://schemas.microsoft.com/office/word/2006/wordml">
+<w:numbering xmlns:wpc="http://schemas.microsoft.com/office/word/2010/wordprocessingCanvas" xmlns:mc="http://schemas.openxmlformats.org/markup-compatibility/2006" xmlns:o="urn:schemas-microsoft-com:office:office" xmlns:r="http://schemas.openxmlformats.org/officeDocument/2006/relationships" xmlns:m="http://schemas.openxmlformats.org/officeDocument/2006/math" xmlns:v="urn:schemas-microsoft-com:vml" xmlns:wp14="http://schemas.microsoft.com/office/word/2010/wordprocessingDrawing" xmlns:wp="http://schemas.openxmlformats.org/drawingml/2006/wordprocessingDrawing" xmlns:w10="urn:schemas-microsoft-com:office:word" xmlns:w="http://schemas.openxmlformats.org/wordprocessingml/2006/main" xmlns:w14="http://schemas.microsoft.com/office/word/2010/wordml" xmlns:wpg="http://schemas.microsoft.com/office/word/2010/wordprocessingGroup" xmlns:wpi="http://schemas.microsoft.com/office/word/2010/wordprocessingInk" xmlns:wne="http://schemas.microsoft.com/office/word/2006/wordml" xmlns:wps="http://schemas.microsoft.com/office/word/2010/wordprocessingShape" mc:Ignorable="w14 wp14">
   <w:abstractNum w:abstractNumId="0">
     <w:nsid w:val="FFFFFF7C"/>
     <w:multiLevelType w:val="singleLevel"/>
@@ -9667,7 +9764,7 @@
 </file>
 
 <file path=word/styles.xml><?xml version="1.0" encoding="utf-8"?>
-<w:styles xmlns:r="http://schemas.openxmlformats.org/officeDocument/2006/relationships" xmlns:w="http://schemas.openxmlformats.org/wordprocessingml/2006/main">
+<w:styles xmlns:mc="http://schemas.openxmlformats.org/markup-compatibility/2006" xmlns:r="http://schemas.openxmlformats.org/officeDocument/2006/relationships" xmlns:w="http://schemas.openxmlformats.org/wordprocessingml/2006/main" xmlns:w14="http://schemas.microsoft.com/office/word/2010/wordml" mc:Ignorable="w14">
   <w:docDefaults>
     <w:rPrDefault>
       <w:rPr>
@@ -10015,7 +10112,6 @@
     <w:uiPriority w:val="99"/>
     <w:semiHidden/>
     <w:unhideWhenUsed/>
-    <w:qFormat/>
     <w:tblPr>
       <w:tblInd w:w="0" w:type="dxa"/>
       <w:tblCellMar>
@@ -11416,7 +11512,7 @@
 </file>
 
 <file path=customXml/itemProps1.xml><?xml version="1.0" encoding="utf-8"?>
-<ds:datastoreItem xmlns:ds="http://schemas.openxmlformats.org/officeDocument/2006/customXml" ds:itemID="{7E75364F-D05E-4940-AAAA-B4A01BEDD126}">
+<ds:datastoreItem xmlns:ds="http://schemas.openxmlformats.org/officeDocument/2006/customXml" ds:itemID="{9C5916E2-3CC5-4A9A-A249-990385194821}">
   <ds:schemaRefs>
     <ds:schemaRef ds:uri="http://schemas.openxmlformats.org/officeDocument/2006/bibliography"/>
   </ds:schemaRefs>

</xml_diff>